<commit_message>
cuestionario 46 - draft
</commit_message>
<xml_diff>
--- a/cuestionarios/Cuestionario clase 46.docx
+++ b/cuestionarios/Cuestionario clase 46.docx
@@ -47,9 +47,9 @@
                 <w:noProof/>
               </w:rPr>
               <w:drawing>
-                <wp:inline distT="0" distB="0" distL="0" distR="0" wp14:anchorId="64ECC0F0" wp14:editId="69B29B84">
-                  <wp:extent cx="3291840" cy="1800860"/>
-                  <wp:effectExtent l="0" t="0" r="3810" b="8890"/>
+                <wp:inline distT="0" distB="0" distL="0" distR="0" wp14:anchorId="5738BF44" wp14:editId="370E6DD8">
+                  <wp:extent cx="3291840" cy="1844040"/>
+                  <wp:effectExtent l="0" t="0" r="3810" b="3810"/>
                   <wp:docPr id="1" name="Picture 1"/>
                   <wp:cNvGraphicFramePr>
                     <a:graphicFrameLocks xmlns:a="http://schemas.openxmlformats.org/drawingml/2006/main" noChangeAspect="1"/>
@@ -70,7 +70,7 @@
                         <pic:spPr>
                           <a:xfrm>
                             <a:off x="0" y="0"/>
-                            <a:ext cx="3291840" cy="1800860"/>
+                            <a:ext cx="3291840" cy="1844040"/>
                           </a:xfrm>
                           <a:prstGeom prst="rect">
                             <a:avLst/>
@@ -101,10 +101,10 @@
                 <w:noProof/>
               </w:rPr>
               <w:drawing>
-                <wp:inline distT="0" distB="0" distL="0" distR="0" wp14:anchorId="32031629" wp14:editId="3B75FB63">
-                  <wp:extent cx="3120390" cy="1911985"/>
-                  <wp:effectExtent l="0" t="0" r="3810" b="0"/>
-                  <wp:docPr id="11" name="Picture 11"/>
+                <wp:inline distT="0" distB="0" distL="0" distR="0" wp14:anchorId="347D1BD5" wp14:editId="3EA19531">
+                  <wp:extent cx="3120390" cy="1877695"/>
+                  <wp:effectExtent l="0" t="0" r="3810" b="8255"/>
+                  <wp:docPr id="2" name="Picture 2"/>
                   <wp:cNvGraphicFramePr>
                     <a:graphicFrameLocks xmlns:a="http://schemas.openxmlformats.org/drawingml/2006/main" noChangeAspect="1"/>
                   </wp:cNvGraphicFramePr>
@@ -124,7 +124,7 @@
                         <pic:spPr>
                           <a:xfrm>
                             <a:off x="0" y="0"/>
-                            <a:ext cx="3120390" cy="1911985"/>
+                            <a:ext cx="3120390" cy="1877695"/>
                           </a:xfrm>
                           <a:prstGeom prst="rect">
                             <a:avLst/>
@@ -137,6 +137,22 @@
               </w:drawing>
             </w:r>
           </w:p>
+          <w:p>
+            <w:pPr>
+              <w:spacing w:after="0" w:line="240" w:lineRule="auto"/>
+              <w:jc w:val="center"/>
+              <w:rPr>
+                <w:rFonts w:ascii="Calibri" w:eastAsia="Calibri" w:hAnsi="Calibri" w:cs="Arial"/>
+              </w:rPr>
+            </w:pPr>
+            <w:r>
+              <w:rPr>
+                <w:rFonts w:ascii="Calibri" w:eastAsia="Calibri" w:hAnsi="Calibri" w:cs="Arial"/>
+                <w:color w:val="FF0000"/>
+              </w:rPr>
+              <w:t>MAL</w:t>
+            </w:r>
+          </w:p>
         </w:tc>
       </w:tr>
       <w:tr>
@@ -170,10 +186,10 @@
                 <w:noProof/>
               </w:rPr>
               <w:drawing>
-                <wp:inline distT="0" distB="0" distL="0" distR="0" wp14:anchorId="1BDE69DD" wp14:editId="3E9005AC">
-                  <wp:extent cx="3291840" cy="1909445"/>
+                <wp:inline distT="0" distB="0" distL="0" distR="0" wp14:anchorId="30C21486" wp14:editId="209A2914">
+                  <wp:extent cx="3291840" cy="1717040"/>
                   <wp:effectExtent l="0" t="0" r="3810" b="0"/>
-                  <wp:docPr id="12" name="Picture 12"/>
+                  <wp:docPr id="10" name="Picture 10"/>
                   <wp:cNvGraphicFramePr>
                     <a:graphicFrameLocks xmlns:a="http://schemas.openxmlformats.org/drawingml/2006/main" noChangeAspect="1"/>
                   </wp:cNvGraphicFramePr>
@@ -193,7 +209,7 @@
                         <pic:spPr>
                           <a:xfrm>
                             <a:off x="0" y="0"/>
-                            <a:ext cx="3291840" cy="1909445"/>
+                            <a:ext cx="3291840" cy="1717040"/>
                           </a:xfrm>
                           <a:prstGeom prst="rect">
                             <a:avLst/>
@@ -226,10 +242,10 @@
                 <w:noProof/>
               </w:rPr>
               <w:drawing>
-                <wp:inline distT="0" distB="0" distL="0" distR="0" wp14:anchorId="76227035" wp14:editId="22378CEE">
-                  <wp:extent cx="3120390" cy="1799590"/>
-                  <wp:effectExtent l="0" t="0" r="3810" b="0"/>
-                  <wp:docPr id="13" name="Picture 13"/>
+                <wp:inline distT="0" distB="0" distL="0" distR="0" wp14:anchorId="6DC82998" wp14:editId="32F0AB13">
+                  <wp:extent cx="3120390" cy="1762125"/>
+                  <wp:effectExtent l="0" t="0" r="3810" b="9525"/>
+                  <wp:docPr id="22" name="Picture 22"/>
                   <wp:cNvGraphicFramePr>
                     <a:graphicFrameLocks xmlns:a="http://schemas.openxmlformats.org/drawingml/2006/main" noChangeAspect="1"/>
                   </wp:cNvGraphicFramePr>
@@ -249,7 +265,7 @@
                         <pic:spPr>
                           <a:xfrm>
                             <a:off x="0" y="0"/>
-                            <a:ext cx="3120390" cy="1799590"/>
+                            <a:ext cx="3120390" cy="1762125"/>
                           </a:xfrm>
                           <a:prstGeom prst="rect">
                             <a:avLst/>
@@ -285,10 +301,10 @@
                 <w:noProof/>
               </w:rPr>
               <w:drawing>
-                <wp:inline distT="0" distB="0" distL="0" distR="0" wp14:anchorId="2AF36C53" wp14:editId="578F755B">
-                  <wp:extent cx="3291840" cy="1917700"/>
-                  <wp:effectExtent l="0" t="0" r="3810" b="6350"/>
-                  <wp:docPr id="14" name="Picture 14"/>
+                <wp:inline distT="0" distB="0" distL="0" distR="0" wp14:anchorId="4020D4E4" wp14:editId="4693F808">
+                  <wp:extent cx="3291840" cy="1952625"/>
+                  <wp:effectExtent l="0" t="0" r="3810" b="9525"/>
+                  <wp:docPr id="24" name="Picture 24"/>
                   <wp:cNvGraphicFramePr>
                     <a:graphicFrameLocks xmlns:a="http://schemas.openxmlformats.org/drawingml/2006/main" noChangeAspect="1"/>
                   </wp:cNvGraphicFramePr>
@@ -308,7 +324,7 @@
                         <pic:spPr>
                           <a:xfrm>
                             <a:off x="0" y="0"/>
-                            <a:ext cx="3291840" cy="1917700"/>
+                            <a:ext cx="3291840" cy="1952625"/>
                           </a:xfrm>
                           <a:prstGeom prst="rect">
                             <a:avLst/>
@@ -340,10 +356,10 @@
                 <w:noProof/>
               </w:rPr>
               <w:drawing>
-                <wp:inline distT="0" distB="0" distL="0" distR="0" wp14:anchorId="24FA2AA8" wp14:editId="2C4326A1">
-                  <wp:extent cx="3120390" cy="1891030"/>
-                  <wp:effectExtent l="0" t="0" r="3810" b="0"/>
-                  <wp:docPr id="15" name="Picture 15"/>
+                <wp:inline distT="0" distB="0" distL="0" distR="0" wp14:anchorId="029E56EB" wp14:editId="0F79246E">
+                  <wp:extent cx="3120390" cy="1845945"/>
+                  <wp:effectExtent l="0" t="0" r="3810" b="1905"/>
+                  <wp:docPr id="25" name="Picture 25"/>
                   <wp:cNvGraphicFramePr>
                     <a:graphicFrameLocks xmlns:a="http://schemas.openxmlformats.org/drawingml/2006/main" noChangeAspect="1"/>
                   </wp:cNvGraphicFramePr>
@@ -363,7 +379,7 @@
                         <pic:spPr>
                           <a:xfrm>
                             <a:off x="0" y="0"/>
-                            <a:ext cx="3120390" cy="1891030"/>
+                            <a:ext cx="3120390" cy="1845945"/>
                           </a:xfrm>
                           <a:prstGeom prst="rect">
                             <a:avLst/>
@@ -399,10 +415,10 @@
                 <w:noProof/>
               </w:rPr>
               <w:drawing>
-                <wp:inline distT="0" distB="0" distL="0" distR="0" wp14:anchorId="1D7E9B14" wp14:editId="1D101AC5">
-                  <wp:extent cx="3291840" cy="1329055"/>
-                  <wp:effectExtent l="0" t="0" r="3810" b="4445"/>
-                  <wp:docPr id="16" name="Picture 16"/>
+                <wp:inline distT="0" distB="0" distL="0" distR="0" wp14:anchorId="1DDFFDF3" wp14:editId="351E0ED9">
+                  <wp:extent cx="3291840" cy="1306195"/>
+                  <wp:effectExtent l="0" t="0" r="3810" b="8255"/>
+                  <wp:docPr id="26" name="Picture 26"/>
                   <wp:cNvGraphicFramePr>
                     <a:graphicFrameLocks xmlns:a="http://schemas.openxmlformats.org/drawingml/2006/main" noChangeAspect="1"/>
                   </wp:cNvGraphicFramePr>
@@ -422,7 +438,7 @@
                         <pic:spPr>
                           <a:xfrm>
                             <a:off x="0" y="0"/>
-                            <a:ext cx="3291840" cy="1329055"/>
+                            <a:ext cx="3291840" cy="1306195"/>
                           </a:xfrm>
                           <a:prstGeom prst="rect">
                             <a:avLst/>
@@ -451,10 +467,10 @@
                 <w:noProof/>
               </w:rPr>
               <w:drawing>
-                <wp:inline distT="0" distB="0" distL="0" distR="0" wp14:anchorId="21A081C4" wp14:editId="259F0AE1">
-                  <wp:extent cx="3120390" cy="1160780"/>
-                  <wp:effectExtent l="0" t="0" r="3810" b="1270"/>
-                  <wp:docPr id="17" name="Picture 17"/>
+                <wp:inline distT="0" distB="0" distL="0" distR="0" wp14:anchorId="4D4AC152" wp14:editId="47E73D7B">
+                  <wp:extent cx="3120390" cy="1140460"/>
+                  <wp:effectExtent l="0" t="0" r="3810" b="2540"/>
+                  <wp:docPr id="5" name="Picture 5"/>
                   <wp:cNvGraphicFramePr>
                     <a:graphicFrameLocks xmlns:a="http://schemas.openxmlformats.org/drawingml/2006/main" noChangeAspect="1"/>
                   </wp:cNvGraphicFramePr>
@@ -474,7 +490,7 @@
                         <pic:spPr>
                           <a:xfrm>
                             <a:off x="0" y="0"/>
-                            <a:ext cx="3120390" cy="1160780"/>
+                            <a:ext cx="3120390" cy="1140460"/>
                           </a:xfrm>
                           <a:prstGeom prst="rect">
                             <a:avLst/>
@@ -491,6 +507,13 @@
             <w:pPr>
               <w:ind w:firstLine="708"/>
             </w:pPr>
+            <w:r>
+              <w:rPr>
+                <w:rFonts w:ascii="Calibri" w:eastAsia="Calibri" w:hAnsi="Calibri" w:cs="Arial"/>
+                <w:color w:val="FF0000"/>
+              </w:rPr>
+              <w:t>MAL</w:t>
+            </w:r>
           </w:p>
         </w:tc>
       </w:tr>
@@ -515,10 +538,10 @@
                 <w:noProof/>
               </w:rPr>
               <w:drawing>
-                <wp:inline distT="0" distB="0" distL="0" distR="0" wp14:anchorId="6C0C6E03" wp14:editId="33E56B17">
-                  <wp:extent cx="3291840" cy="2178685"/>
-                  <wp:effectExtent l="0" t="0" r="3810" b="0"/>
-                  <wp:docPr id="18" name="Picture 18"/>
+                <wp:inline distT="0" distB="0" distL="0" distR="0" wp14:anchorId="28147F0E" wp14:editId="355B05AB">
+                  <wp:extent cx="3291840" cy="2333625"/>
+                  <wp:effectExtent l="0" t="0" r="3810" b="9525"/>
+                  <wp:docPr id="6" name="Picture 6"/>
                   <wp:cNvGraphicFramePr>
                     <a:graphicFrameLocks xmlns:a="http://schemas.openxmlformats.org/drawingml/2006/main" noChangeAspect="1"/>
                   </wp:cNvGraphicFramePr>
@@ -538,7 +561,7 @@
                         <pic:spPr>
                           <a:xfrm>
                             <a:off x="0" y="0"/>
-                            <a:ext cx="3291840" cy="2178685"/>
+                            <a:ext cx="3291840" cy="2333625"/>
                           </a:xfrm>
                           <a:prstGeom prst="rect">
                             <a:avLst/>
@@ -561,9 +584,10 @@
             </w:pPr>
             <w:r>
               <w:rPr>
-                <w:noProof/>
-              </w:rPr>
-              <w:t>???????????</w:t>
+                <w:rFonts w:ascii="Calibri" w:eastAsia="Calibri" w:hAnsi="Calibri" w:cs="Arial"/>
+                <w:color w:val="FF0000"/>
+              </w:rPr>
+              <w:t>MAL</w:t>
             </w:r>
           </w:p>
         </w:tc>
@@ -585,10 +609,10 @@
                 <w:noProof/>
               </w:rPr>
               <w:drawing>
-                <wp:inline distT="0" distB="0" distL="0" distR="0" wp14:anchorId="072A1B3D" wp14:editId="756399E5">
-                  <wp:extent cx="3120390" cy="1442085"/>
-                  <wp:effectExtent l="0" t="0" r="3810" b="5715"/>
-                  <wp:docPr id="19" name="Picture 19"/>
+                <wp:inline distT="0" distB="0" distL="0" distR="0" wp14:anchorId="3AD7C867" wp14:editId="032FE2A6">
+                  <wp:extent cx="3120390" cy="1491615"/>
+                  <wp:effectExtent l="0" t="0" r="3810" b="0"/>
+                  <wp:docPr id="27" name="Picture 27"/>
                   <wp:cNvGraphicFramePr>
                     <a:graphicFrameLocks xmlns:a="http://schemas.openxmlformats.org/drawingml/2006/main" noChangeAspect="1"/>
                   </wp:cNvGraphicFramePr>
@@ -608,7 +632,7 @@
                         <pic:spPr>
                           <a:xfrm>
                             <a:off x="0" y="0"/>
-                            <a:ext cx="3120390" cy="1442085"/>
+                            <a:ext cx="3120390" cy="1491615"/>
                           </a:xfrm>
                           <a:prstGeom prst="rect">
                             <a:avLst/>
@@ -645,10 +669,10 @@
               </w:rPr>
               <w:lastRenderedPageBreak/>
               <w:drawing>
-                <wp:inline distT="0" distB="0" distL="0" distR="0" wp14:anchorId="6FD7266B" wp14:editId="2BE9D3C7">
-                  <wp:extent cx="3291840" cy="1792605"/>
-                  <wp:effectExtent l="0" t="0" r="3810" b="0"/>
-                  <wp:docPr id="20" name="Picture 20"/>
+                <wp:inline distT="0" distB="0" distL="0" distR="0" wp14:anchorId="33DDE373" wp14:editId="626B72D7">
+                  <wp:extent cx="3291840" cy="1877695"/>
+                  <wp:effectExtent l="0" t="0" r="3810" b="8255"/>
+                  <wp:docPr id="8" name="Picture 8"/>
                   <wp:cNvGraphicFramePr>
                     <a:graphicFrameLocks xmlns:a="http://schemas.openxmlformats.org/drawingml/2006/main" noChangeAspect="1"/>
                   </wp:cNvGraphicFramePr>
@@ -668,7 +692,7 @@
                         <pic:spPr>
                           <a:xfrm>
                             <a:off x="0" y="0"/>
-                            <a:ext cx="3291840" cy="1792605"/>
+                            <a:ext cx="3291840" cy="1877695"/>
                           </a:xfrm>
                           <a:prstGeom prst="rect">
                             <a:avLst/>
@@ -681,6 +705,22 @@
               </w:drawing>
             </w:r>
           </w:p>
+          <w:p>
+            <w:pPr>
+              <w:spacing w:after="0" w:line="240" w:lineRule="auto"/>
+              <w:jc w:val="center"/>
+              <w:rPr>
+                <w:noProof/>
+              </w:rPr>
+            </w:pPr>
+            <w:r>
+              <w:rPr>
+                <w:rFonts w:ascii="Calibri" w:eastAsia="Calibri" w:hAnsi="Calibri" w:cs="Arial"/>
+                <w:color w:val="FF0000"/>
+              </w:rPr>
+              <w:t>MAL</w:t>
+            </w:r>
+          </w:p>
         </w:tc>
         <w:tc>
           <w:tcPr>
@@ -700,10 +740,10 @@
                 <w:noProof/>
               </w:rPr>
               <w:drawing>
-                <wp:inline distT="0" distB="0" distL="0" distR="0" wp14:anchorId="744A74B9" wp14:editId="676CD158">
-                  <wp:extent cx="3120390" cy="1816100"/>
-                  <wp:effectExtent l="0" t="0" r="3810" b="0"/>
-                  <wp:docPr id="21" name="Picture 21"/>
+                <wp:inline distT="0" distB="0" distL="0" distR="0" wp14:anchorId="5D3CC253" wp14:editId="7EF7E003">
+                  <wp:extent cx="3120390" cy="1744345"/>
+                  <wp:effectExtent l="0" t="0" r="3810" b="8255"/>
+                  <wp:docPr id="28" name="Picture 28"/>
                   <wp:cNvGraphicFramePr>
                     <a:graphicFrameLocks xmlns:a="http://schemas.openxmlformats.org/drawingml/2006/main" noChangeAspect="1"/>
                   </wp:cNvGraphicFramePr>
@@ -723,7 +763,7 @@
                         <pic:spPr>
                           <a:xfrm>
                             <a:off x="0" y="0"/>
-                            <a:ext cx="3120390" cy="1816100"/>
+                            <a:ext cx="3120390" cy="1744345"/>
                           </a:xfrm>
                           <a:prstGeom prst="rect">
                             <a:avLst/>

</xml_diff>

<commit_message>
solo falta la 9
</commit_message>
<xml_diff>
--- a/cuestionarios/Cuestionario clase 46.docx
+++ b/cuestionarios/Cuestionario clase 46.docx
@@ -18,7 +18,7 @@
     </w:p>
     <w:tbl>
       <w:tblPr>
-        <w:tblStyle w:val="TableGrid"/>
+        <w:tblStyle w:val="Tablaconcuadrcula"/>
         <w:tblW w:w="10530" w:type="dxa"/>
         <w:tblInd w:w="-995" w:type="dxa"/>
         <w:tblLayout w:type="fixed"/>
@@ -96,15 +96,26 @@
                 <w:rFonts w:ascii="Calibri" w:eastAsia="Calibri" w:hAnsi="Calibri" w:cs="Arial"/>
               </w:rPr>
             </w:pPr>
+          </w:p>
+          <w:p>
+            <w:pPr>
+              <w:spacing w:after="0" w:line="240" w:lineRule="auto"/>
+              <w:jc w:val="center"/>
+              <w:rPr>
+                <w:rFonts w:ascii="Calibri" w:eastAsia="Calibri" w:hAnsi="Calibri" w:cs="Arial"/>
+                <w:color w:val="FF0000"/>
+              </w:rPr>
+            </w:pPr>
             <w:r>
               <w:rPr>
-                <w:noProof/>
+                <w:rFonts w:ascii="Calibri" w:eastAsia="Calibri" w:hAnsi="Calibri" w:cs="Arial"/>
+                <w:color w:val="FF0000"/>
               </w:rPr>
               <w:drawing>
-                <wp:inline distT="0" distB="0" distL="0" distR="0" wp14:anchorId="347D1BD5" wp14:editId="3EA19531">
-                  <wp:extent cx="3120390" cy="1877695"/>
-                  <wp:effectExtent l="0" t="0" r="3810" b="8255"/>
-                  <wp:docPr id="2" name="Picture 2"/>
+                <wp:inline distT="0" distB="0" distL="0" distR="0" wp14:anchorId="3F7AF7B4" wp14:editId="6B7D804A">
+                  <wp:extent cx="3120390" cy="2320290"/>
+                  <wp:effectExtent l="0" t="0" r="3810" b="3810"/>
+                  <wp:docPr id="9" name="Imagen 9"/>
                   <wp:cNvGraphicFramePr>
                     <a:graphicFrameLocks xmlns:a="http://schemas.openxmlformats.org/drawingml/2006/main" noChangeAspect="1"/>
                   </wp:cNvGraphicFramePr>
@@ -124,7 +135,7 @@
                         <pic:spPr>
                           <a:xfrm>
                             <a:off x="0" y="0"/>
-                            <a:ext cx="3120390" cy="1877695"/>
+                            <a:ext cx="3120390" cy="2320290"/>
                           </a:xfrm>
                           <a:prstGeom prst="rect">
                             <a:avLst/>
@@ -145,13 +156,6 @@
                 <w:rFonts w:ascii="Calibri" w:eastAsia="Calibri" w:hAnsi="Calibri" w:cs="Arial"/>
               </w:rPr>
             </w:pPr>
-            <w:r>
-              <w:rPr>
-                <w:rFonts w:ascii="Calibri" w:eastAsia="Calibri" w:hAnsi="Calibri" w:cs="Arial"/>
-                <w:color w:val="FF0000"/>
-              </w:rPr>
-              <w:t>MAL</w:t>
-            </w:r>
           </w:p>
         </w:tc>
       </w:tr>
@@ -462,15 +466,21 @@
                 <w:tab w:val="left" w:pos="3743"/>
               </w:tabs>
             </w:pPr>
+          </w:p>
+          <w:p>
+            <w:pPr>
+              <w:ind w:firstLine="708"/>
+            </w:pPr>
             <w:r>
               <w:rPr>
-                <w:noProof/>
+                <w:rFonts w:ascii="Calibri" w:eastAsia="Calibri" w:hAnsi="Calibri" w:cs="Arial"/>
+                <w:color w:val="FF0000"/>
               </w:rPr>
               <w:drawing>
-                <wp:inline distT="0" distB="0" distL="0" distR="0" wp14:anchorId="4D4AC152" wp14:editId="47E73D7B">
-                  <wp:extent cx="3120390" cy="1140460"/>
-                  <wp:effectExtent l="0" t="0" r="3810" b="2540"/>
-                  <wp:docPr id="5" name="Picture 5"/>
+                <wp:inline distT="0" distB="0" distL="0" distR="0" wp14:anchorId="7C3D926F" wp14:editId="6127A2C9">
+                  <wp:extent cx="3120390" cy="2176145"/>
+                  <wp:effectExtent l="0" t="0" r="3810" b="0"/>
+                  <wp:docPr id="7" name="Imagen 7"/>
                   <wp:cNvGraphicFramePr>
                     <a:graphicFrameLocks xmlns:a="http://schemas.openxmlformats.org/drawingml/2006/main" noChangeAspect="1"/>
                   </wp:cNvGraphicFramePr>
@@ -490,7 +500,7 @@
                         <pic:spPr>
                           <a:xfrm>
                             <a:off x="0" y="0"/>
-                            <a:ext cx="3120390" cy="1140460"/>
+                            <a:ext cx="3120390" cy="2176145"/>
                           </a:xfrm>
                           <a:prstGeom prst="rect">
                             <a:avLst/>
@@ -503,18 +513,6 @@
               </w:drawing>
             </w:r>
           </w:p>
-          <w:p>
-            <w:pPr>
-              <w:ind w:firstLine="708"/>
-            </w:pPr>
-            <w:r>
-              <w:rPr>
-                <w:rFonts w:ascii="Calibri" w:eastAsia="Calibri" w:hAnsi="Calibri" w:cs="Arial"/>
-                <w:color w:val="FF0000"/>
-              </w:rPr>
-              <w:t>MAL</w:t>
-            </w:r>
-          </w:p>
         </w:tc>
       </w:tr>
       <w:tr>
@@ -537,6 +535,7 @@
               <w:rPr>
                 <w:noProof/>
               </w:rPr>
+              <w:lastRenderedPageBreak/>
               <w:drawing>
                 <wp:inline distT="0" distB="0" distL="0" distR="0" wp14:anchorId="28147F0E" wp14:editId="355B05AB">
                   <wp:extent cx="3291840" cy="2333625"/>
@@ -582,37 +581,24 @@
                 <w:noProof/>
               </w:rPr>
             </w:pPr>
+          </w:p>
+          <w:p>
+            <w:pPr>
+              <w:spacing w:after="0" w:line="240" w:lineRule="auto"/>
+              <w:jc w:val="center"/>
+              <w:rPr>
+                <w:noProof/>
+              </w:rPr>
+            </w:pPr>
             <w:r>
               <w:rPr>
-                <w:rFonts w:ascii="Calibri" w:eastAsia="Calibri" w:hAnsi="Calibri" w:cs="Arial"/>
-                <w:color w:val="FF0000"/>
-              </w:rPr>
-              <w:t>MAL</w:t>
-            </w:r>
-          </w:p>
-        </w:tc>
-        <w:tc>
-          <w:tcPr>
-            <w:tcW w:w="5130" w:type="dxa"/>
-          </w:tcPr>
-          <w:p>
-            <w:pPr>
-              <w:tabs>
-                <w:tab w:val="left" w:pos="1560"/>
-              </w:tabs>
-              <w:rPr>
-                <w:noProof/>
-              </w:rPr>
-            </w:pPr>
-            <w:r>
-              <w:rPr>
                 <w:noProof/>
               </w:rPr>
               <w:drawing>
-                <wp:inline distT="0" distB="0" distL="0" distR="0" wp14:anchorId="3AD7C867" wp14:editId="032FE2A6">
-                  <wp:extent cx="3120390" cy="1491615"/>
+                <wp:inline distT="0" distB="0" distL="0" distR="0" wp14:anchorId="18281085" wp14:editId="540E7311">
+                  <wp:extent cx="3291840" cy="2879725"/>
                   <wp:effectExtent l="0" t="0" r="3810" b="0"/>
-                  <wp:docPr id="27" name="Picture 27"/>
+                  <wp:docPr id="4" name="Imagen 4"/>
                   <wp:cNvGraphicFramePr>
                     <a:graphicFrameLocks xmlns:a="http://schemas.openxmlformats.org/drawingml/2006/main" noChangeAspect="1"/>
                   </wp:cNvGraphicFramePr>
@@ -632,7 +618,7 @@
                         <pic:spPr>
                           <a:xfrm>
                             <a:off x="0" y="0"/>
-                            <a:ext cx="3120390" cy="1491615"/>
+                            <a:ext cx="3291840" cy="2879725"/>
                           </a:xfrm>
                           <a:prstGeom prst="rect">
                             <a:avLst/>
@@ -645,20 +631,32 @@
               </w:drawing>
             </w:r>
           </w:p>
+          <w:p>
+            <w:pPr>
+              <w:spacing w:after="0" w:line="240" w:lineRule="auto"/>
+              <w:jc w:val="center"/>
+              <w:rPr>
+                <w:noProof/>
+              </w:rPr>
+            </w:pPr>
+            <w:r>
+              <w:rPr>
+                <w:rFonts w:ascii="Calibri" w:eastAsia="Calibri" w:hAnsi="Calibri" w:cs="Arial"/>
+                <w:color w:val="FF0000"/>
+              </w:rPr>
+              <w:t>MAL</w:t>
+            </w:r>
+          </w:p>
         </w:tc>
-      </w:tr>
-      <w:tr>
-        <w:trPr>
-          <w:trHeight w:val="260"/>
-        </w:trPr>
         <w:tc>
           <w:tcPr>
-            <w:tcW w:w="5400" w:type="dxa"/>
+            <w:tcW w:w="5130" w:type="dxa"/>
           </w:tcPr>
           <w:p>
             <w:pPr>
-              <w:spacing w:after="0" w:line="240" w:lineRule="auto"/>
-              <w:jc w:val="center"/>
+              <w:tabs>
+                <w:tab w:val="left" w:pos="1560"/>
+              </w:tabs>
               <w:rPr>
                 <w:noProof/>
               </w:rPr>
@@ -667,12 +665,11 @@
               <w:rPr>
                 <w:noProof/>
               </w:rPr>
-              <w:lastRenderedPageBreak/>
               <w:drawing>
-                <wp:inline distT="0" distB="0" distL="0" distR="0" wp14:anchorId="33DDE373" wp14:editId="626B72D7">
-                  <wp:extent cx="3291840" cy="1877695"/>
-                  <wp:effectExtent l="0" t="0" r="3810" b="8255"/>
-                  <wp:docPr id="8" name="Picture 8"/>
+                <wp:inline distT="0" distB="0" distL="0" distR="0" wp14:anchorId="3AD7C867" wp14:editId="032FE2A6">
+                  <wp:extent cx="3120390" cy="1491615"/>
+                  <wp:effectExtent l="0" t="0" r="3810" b="0"/>
+                  <wp:docPr id="27" name="Picture 27"/>
                   <wp:cNvGraphicFramePr>
                     <a:graphicFrameLocks xmlns:a="http://schemas.openxmlformats.org/drawingml/2006/main" noChangeAspect="1"/>
                   </wp:cNvGraphicFramePr>
@@ -692,7 +689,7 @@
                         <pic:spPr>
                           <a:xfrm>
                             <a:off x="0" y="0"/>
-                            <a:ext cx="3291840" cy="1877695"/>
+                            <a:ext cx="3120390" cy="1491615"/>
                           </a:xfrm>
                           <a:prstGeom prst="rect">
                             <a:avLst/>
@@ -705,6 +702,16 @@
               </w:drawing>
             </w:r>
           </w:p>
+        </w:tc>
+      </w:tr>
+      <w:tr>
+        <w:trPr>
+          <w:trHeight w:val="260"/>
+        </w:trPr>
+        <w:tc>
+          <w:tcPr>
+            <w:tcW w:w="5400" w:type="dxa"/>
+          </w:tcPr>
           <w:p>
             <w:pPr>
               <w:spacing w:after="0" w:line="240" w:lineRule="auto"/>
@@ -713,12 +720,55 @@
                 <w:noProof/>
               </w:rPr>
             </w:pPr>
+          </w:p>
+          <w:p>
+            <w:pPr>
+              <w:spacing w:after="0" w:line="240" w:lineRule="auto"/>
+              <w:jc w:val="center"/>
+              <w:rPr>
+                <w:noProof/>
+              </w:rPr>
+            </w:pPr>
             <w:r>
               <w:rPr>
                 <w:rFonts w:ascii="Calibri" w:eastAsia="Calibri" w:hAnsi="Calibri" w:cs="Arial"/>
                 <w:color w:val="FF0000"/>
               </w:rPr>
-              <w:t>MAL</w:t>
+              <w:drawing>
+                <wp:inline distT="0" distB="0" distL="0" distR="0" wp14:anchorId="106CB921" wp14:editId="3606D9DE">
+                  <wp:extent cx="3291840" cy="2343150"/>
+                  <wp:effectExtent l="0" t="0" r="3810" b="0"/>
+                  <wp:docPr id="11" name="Imagen 11"/>
+                  <wp:cNvGraphicFramePr>
+                    <a:graphicFrameLocks xmlns:a="http://schemas.openxmlformats.org/drawingml/2006/main" noChangeAspect="1"/>
+                  </wp:cNvGraphicFramePr>
+                  <a:graphic xmlns:a="http://schemas.openxmlformats.org/drawingml/2006/main">
+                    <a:graphicData uri="http://schemas.openxmlformats.org/drawingml/2006/picture">
+                      <pic:pic xmlns:pic="http://schemas.openxmlformats.org/drawingml/2006/picture">
+                        <pic:nvPicPr>
+                          <pic:cNvPr id="1" name=""/>
+                          <pic:cNvPicPr/>
+                        </pic:nvPicPr>
+                        <pic:blipFill>
+                          <a:blip r:embed="rId16"/>
+                          <a:stretch>
+                            <a:fillRect/>
+                          </a:stretch>
+                        </pic:blipFill>
+                        <pic:spPr>
+                          <a:xfrm>
+                            <a:off x="0" y="0"/>
+                            <a:ext cx="3291840" cy="2343150"/>
+                          </a:xfrm>
+                          <a:prstGeom prst="rect">
+                            <a:avLst/>
+                          </a:prstGeom>
+                        </pic:spPr>
+                      </pic:pic>
+                    </a:graphicData>
+                  </a:graphic>
+                </wp:inline>
+              </w:drawing>
             </w:r>
           </w:p>
         </w:tc>
@@ -755,7 +805,7 @@
                           <pic:cNvPicPr/>
                         </pic:nvPicPr>
                         <pic:blipFill>
-                          <a:blip r:embed="rId16"/>
+                          <a:blip r:embed="rId17"/>
                           <a:stretch>
                             <a:fillRect/>
                           </a:stretch>
@@ -1231,13 +1281,13 @@
       <w:spacing w:after="160" w:line="259" w:lineRule="auto"/>
     </w:pPr>
   </w:style>
-  <w:style w:type="character" w:default="1" w:styleId="DefaultParagraphFont">
+  <w:style w:type="character" w:default="1" w:styleId="Fuentedeprrafopredeter">
     <w:name w:val="Default Paragraph Font"/>
     <w:uiPriority w:val="1"/>
     <w:semiHidden/>
     <w:unhideWhenUsed/>
   </w:style>
-  <w:style w:type="table" w:default="1" w:styleId="TableNormal">
+  <w:style w:type="table" w:default="1" w:styleId="Tablanormal">
     <w:name w:val="Normal Table"/>
     <w:uiPriority w:val="99"/>
     <w:semiHidden/>
@@ -1252,7 +1302,7 @@
       </w:tblCellMar>
     </w:tblPr>
   </w:style>
-  <w:style w:type="numbering" w:default="1" w:styleId="NoList">
+  <w:style w:type="numbering" w:default="1" w:styleId="Sinlista">
     <w:name w:val="No List"/>
     <w:uiPriority w:val="99"/>
     <w:semiHidden/>
@@ -1261,7 +1311,7 @@
   <w:style w:type="paragraph" w:customStyle="1" w:styleId="Heading">
     <w:name w:val="Heading"/>
     <w:basedOn w:val="Normal"/>
-    <w:next w:val="BodyText"/>
+    <w:next w:val="Textoindependiente"/>
     <w:qFormat/>
     <w:pPr>
       <w:keepNext/>
@@ -1273,21 +1323,21 @@
       <w:szCs w:val="28"/>
     </w:rPr>
   </w:style>
-  <w:style w:type="paragraph" w:styleId="BodyText">
+  <w:style w:type="paragraph" w:styleId="Textoindependiente">
     <w:name w:val="Body Text"/>
     <w:basedOn w:val="Normal"/>
     <w:pPr>
       <w:spacing w:after="140" w:line="276" w:lineRule="auto"/>
     </w:pPr>
   </w:style>
-  <w:style w:type="paragraph" w:styleId="List">
+  <w:style w:type="paragraph" w:styleId="Lista">
     <w:name w:val="List"/>
-    <w:basedOn w:val="BodyText"/>
+    <w:basedOn w:val="Textoindependiente"/>
     <w:rPr>
       <w:rFonts w:cs="Lohit Devanagari"/>
     </w:rPr>
   </w:style>
-  <w:style w:type="paragraph" w:styleId="Caption">
+  <w:style w:type="paragraph" w:styleId="Descripcin">
     <w:name w:val="caption"/>
     <w:basedOn w:val="Normal"/>
     <w:qFormat/>
@@ -1314,9 +1364,9 @@
       <w:rFonts w:cs="Lohit Devanagari"/>
     </w:rPr>
   </w:style>
-  <w:style w:type="table" w:styleId="TableGrid">
+  <w:style w:type="table" w:styleId="Tablaconcuadrcula">
     <w:name w:val="Table Grid"/>
-    <w:basedOn w:val="TableNormal"/>
+    <w:basedOn w:val="Tablanormal"/>
     <w:uiPriority w:val="39"/>
     <w:rsid w:val="00466555"/>
     <w:rPr>
@@ -1344,7 +1394,7 @@
         <a:sysClr val="windowText" lastClr="000000"/>
       </a:dk1>
       <a:lt1>
-        <a:sysClr val="window" lastClr="E0E0E0"/>
+        <a:sysClr val="window" lastClr="FFFFFF"/>
       </a:lt1>
       <a:dk2>
         <a:srgbClr val="44546A"/>

</xml_diff>

<commit_message>
Revert "solo falta la 9"
This reverts commit 6dfa1e4e3811287a095036eef7dc58dd7c15e13f.
</commit_message>
<xml_diff>
--- a/cuestionarios/Cuestionario clase 46.docx
+++ b/cuestionarios/Cuestionario clase 46.docx
@@ -18,7 +18,7 @@
     </w:p>
     <w:tbl>
       <w:tblPr>
-        <w:tblStyle w:val="Tablaconcuadrcula"/>
+        <w:tblStyle w:val="TableGrid"/>
         <w:tblW w:w="10530" w:type="dxa"/>
         <w:tblInd w:w="-995" w:type="dxa"/>
         <w:tblLayout w:type="fixed"/>
@@ -96,26 +96,15 @@
                 <w:rFonts w:ascii="Calibri" w:eastAsia="Calibri" w:hAnsi="Calibri" w:cs="Arial"/>
               </w:rPr>
             </w:pPr>
-          </w:p>
-          <w:p>
-            <w:pPr>
-              <w:spacing w:after="0" w:line="240" w:lineRule="auto"/>
-              <w:jc w:val="center"/>
-              <w:rPr>
-                <w:rFonts w:ascii="Calibri" w:eastAsia="Calibri" w:hAnsi="Calibri" w:cs="Arial"/>
-                <w:color w:val="FF0000"/>
-              </w:rPr>
-            </w:pPr>
             <w:r>
               <w:rPr>
-                <w:rFonts w:ascii="Calibri" w:eastAsia="Calibri" w:hAnsi="Calibri" w:cs="Arial"/>
-                <w:color w:val="FF0000"/>
+                <w:noProof/>
               </w:rPr>
               <w:drawing>
-                <wp:inline distT="0" distB="0" distL="0" distR="0" wp14:anchorId="3F7AF7B4" wp14:editId="6B7D804A">
-                  <wp:extent cx="3120390" cy="2320290"/>
-                  <wp:effectExtent l="0" t="0" r="3810" b="3810"/>
-                  <wp:docPr id="9" name="Imagen 9"/>
+                <wp:inline distT="0" distB="0" distL="0" distR="0" wp14:anchorId="347D1BD5" wp14:editId="3EA19531">
+                  <wp:extent cx="3120390" cy="1877695"/>
+                  <wp:effectExtent l="0" t="0" r="3810" b="8255"/>
+                  <wp:docPr id="2" name="Picture 2"/>
                   <wp:cNvGraphicFramePr>
                     <a:graphicFrameLocks xmlns:a="http://schemas.openxmlformats.org/drawingml/2006/main" noChangeAspect="1"/>
                   </wp:cNvGraphicFramePr>
@@ -135,7 +124,7 @@
                         <pic:spPr>
                           <a:xfrm>
                             <a:off x="0" y="0"/>
-                            <a:ext cx="3120390" cy="2320290"/>
+                            <a:ext cx="3120390" cy="1877695"/>
                           </a:xfrm>
                           <a:prstGeom prst="rect">
                             <a:avLst/>
@@ -156,6 +145,13 @@
                 <w:rFonts w:ascii="Calibri" w:eastAsia="Calibri" w:hAnsi="Calibri" w:cs="Arial"/>
               </w:rPr>
             </w:pPr>
+            <w:r>
+              <w:rPr>
+                <w:rFonts w:ascii="Calibri" w:eastAsia="Calibri" w:hAnsi="Calibri" w:cs="Arial"/>
+                <w:color w:val="FF0000"/>
+              </w:rPr>
+              <w:t>MAL</w:t>
+            </w:r>
           </w:p>
         </w:tc>
       </w:tr>
@@ -466,21 +462,15 @@
                 <w:tab w:val="left" w:pos="3743"/>
               </w:tabs>
             </w:pPr>
-          </w:p>
-          <w:p>
-            <w:pPr>
-              <w:ind w:firstLine="708"/>
-            </w:pPr>
             <w:r>
               <w:rPr>
-                <w:rFonts w:ascii="Calibri" w:eastAsia="Calibri" w:hAnsi="Calibri" w:cs="Arial"/>
-                <w:color w:val="FF0000"/>
+                <w:noProof/>
               </w:rPr>
               <w:drawing>
-                <wp:inline distT="0" distB="0" distL="0" distR="0" wp14:anchorId="7C3D926F" wp14:editId="6127A2C9">
-                  <wp:extent cx="3120390" cy="2176145"/>
-                  <wp:effectExtent l="0" t="0" r="3810" b="0"/>
-                  <wp:docPr id="7" name="Imagen 7"/>
+                <wp:inline distT="0" distB="0" distL="0" distR="0" wp14:anchorId="4D4AC152" wp14:editId="47E73D7B">
+                  <wp:extent cx="3120390" cy="1140460"/>
+                  <wp:effectExtent l="0" t="0" r="3810" b="2540"/>
+                  <wp:docPr id="5" name="Picture 5"/>
                   <wp:cNvGraphicFramePr>
                     <a:graphicFrameLocks xmlns:a="http://schemas.openxmlformats.org/drawingml/2006/main" noChangeAspect="1"/>
                   </wp:cNvGraphicFramePr>
@@ -500,7 +490,7 @@
                         <pic:spPr>
                           <a:xfrm>
                             <a:off x="0" y="0"/>
-                            <a:ext cx="3120390" cy="2176145"/>
+                            <a:ext cx="3120390" cy="1140460"/>
                           </a:xfrm>
                           <a:prstGeom prst="rect">
                             <a:avLst/>
@@ -513,6 +503,18 @@
               </w:drawing>
             </w:r>
           </w:p>
+          <w:p>
+            <w:pPr>
+              <w:ind w:firstLine="708"/>
+            </w:pPr>
+            <w:r>
+              <w:rPr>
+                <w:rFonts w:ascii="Calibri" w:eastAsia="Calibri" w:hAnsi="Calibri" w:cs="Arial"/>
+                <w:color w:val="FF0000"/>
+              </w:rPr>
+              <w:t>MAL</w:t>
+            </w:r>
+          </w:p>
         </w:tc>
       </w:tr>
       <w:tr>
@@ -535,7 +537,6 @@
               <w:rPr>
                 <w:noProof/>
               </w:rPr>
-              <w:lastRenderedPageBreak/>
               <w:drawing>
                 <wp:inline distT="0" distB="0" distL="0" distR="0" wp14:anchorId="28147F0E" wp14:editId="355B05AB">
                   <wp:extent cx="3291840" cy="2333625"/>
@@ -581,24 +582,37 @@
                 <w:noProof/>
               </w:rPr>
             </w:pPr>
-          </w:p>
-          <w:p>
-            <w:pPr>
-              <w:spacing w:after="0" w:line="240" w:lineRule="auto"/>
-              <w:jc w:val="center"/>
-              <w:rPr>
-                <w:noProof/>
-              </w:rPr>
-            </w:pPr>
             <w:r>
               <w:rPr>
+                <w:rFonts w:ascii="Calibri" w:eastAsia="Calibri" w:hAnsi="Calibri" w:cs="Arial"/>
+                <w:color w:val="FF0000"/>
+              </w:rPr>
+              <w:t>MAL</w:t>
+            </w:r>
+          </w:p>
+        </w:tc>
+        <w:tc>
+          <w:tcPr>
+            <w:tcW w:w="5130" w:type="dxa"/>
+          </w:tcPr>
+          <w:p>
+            <w:pPr>
+              <w:tabs>
+                <w:tab w:val="left" w:pos="1560"/>
+              </w:tabs>
+              <w:rPr>
+                <w:noProof/>
+              </w:rPr>
+            </w:pPr>
+            <w:r>
+              <w:rPr>
                 <w:noProof/>
               </w:rPr>
               <w:drawing>
-                <wp:inline distT="0" distB="0" distL="0" distR="0" wp14:anchorId="18281085" wp14:editId="540E7311">
-                  <wp:extent cx="3291840" cy="2879725"/>
+                <wp:inline distT="0" distB="0" distL="0" distR="0" wp14:anchorId="3AD7C867" wp14:editId="032FE2A6">
+                  <wp:extent cx="3120390" cy="1491615"/>
                   <wp:effectExtent l="0" t="0" r="3810" b="0"/>
-                  <wp:docPr id="4" name="Imagen 4"/>
+                  <wp:docPr id="27" name="Picture 27"/>
                   <wp:cNvGraphicFramePr>
                     <a:graphicFrameLocks xmlns:a="http://schemas.openxmlformats.org/drawingml/2006/main" noChangeAspect="1"/>
                   </wp:cNvGraphicFramePr>
@@ -618,7 +632,7 @@
                         <pic:spPr>
                           <a:xfrm>
                             <a:off x="0" y="0"/>
-                            <a:ext cx="3291840" cy="2879725"/>
+                            <a:ext cx="3120390" cy="1491615"/>
                           </a:xfrm>
                           <a:prstGeom prst="rect">
                             <a:avLst/>
@@ -631,6 +645,16 @@
               </w:drawing>
             </w:r>
           </w:p>
+        </w:tc>
+      </w:tr>
+      <w:tr>
+        <w:trPr>
+          <w:trHeight w:val="260"/>
+        </w:trPr>
+        <w:tc>
+          <w:tcPr>
+            <w:tcW w:w="5400" w:type="dxa"/>
+          </w:tcPr>
           <w:p>
             <w:pPr>
               <w:spacing w:after="0" w:line="240" w:lineRule="auto"/>
@@ -641,35 +665,14 @@
             </w:pPr>
             <w:r>
               <w:rPr>
-                <w:rFonts w:ascii="Calibri" w:eastAsia="Calibri" w:hAnsi="Calibri" w:cs="Arial"/>
-                <w:color w:val="FF0000"/>
-              </w:rPr>
-              <w:t>MAL</w:t>
-            </w:r>
-          </w:p>
-        </w:tc>
-        <w:tc>
-          <w:tcPr>
-            <w:tcW w:w="5130" w:type="dxa"/>
-          </w:tcPr>
-          <w:p>
-            <w:pPr>
-              <w:tabs>
-                <w:tab w:val="left" w:pos="1560"/>
-              </w:tabs>
-              <w:rPr>
-                <w:noProof/>
-              </w:rPr>
-            </w:pPr>
-            <w:r>
-              <w:rPr>
-                <w:noProof/>
-              </w:rPr>
+                <w:noProof/>
+              </w:rPr>
+              <w:lastRenderedPageBreak/>
               <w:drawing>
-                <wp:inline distT="0" distB="0" distL="0" distR="0" wp14:anchorId="3AD7C867" wp14:editId="032FE2A6">
-                  <wp:extent cx="3120390" cy="1491615"/>
-                  <wp:effectExtent l="0" t="0" r="3810" b="0"/>
-                  <wp:docPr id="27" name="Picture 27"/>
+                <wp:inline distT="0" distB="0" distL="0" distR="0" wp14:anchorId="33DDE373" wp14:editId="626B72D7">
+                  <wp:extent cx="3291840" cy="1877695"/>
+                  <wp:effectExtent l="0" t="0" r="3810" b="8255"/>
+                  <wp:docPr id="8" name="Picture 8"/>
                   <wp:cNvGraphicFramePr>
                     <a:graphicFrameLocks xmlns:a="http://schemas.openxmlformats.org/drawingml/2006/main" noChangeAspect="1"/>
                   </wp:cNvGraphicFramePr>
@@ -689,7 +692,7 @@
                         <pic:spPr>
                           <a:xfrm>
                             <a:off x="0" y="0"/>
-                            <a:ext cx="3120390" cy="1491615"/>
+                            <a:ext cx="3291840" cy="1877695"/>
                           </a:xfrm>
                           <a:prstGeom prst="rect">
                             <a:avLst/>
@@ -702,16 +705,6 @@
               </w:drawing>
             </w:r>
           </w:p>
-        </w:tc>
-      </w:tr>
-      <w:tr>
-        <w:trPr>
-          <w:trHeight w:val="260"/>
-        </w:trPr>
-        <w:tc>
-          <w:tcPr>
-            <w:tcW w:w="5400" w:type="dxa"/>
-          </w:tcPr>
           <w:p>
             <w:pPr>
               <w:spacing w:after="0" w:line="240" w:lineRule="auto"/>
@@ -720,55 +713,12 @@
                 <w:noProof/>
               </w:rPr>
             </w:pPr>
-          </w:p>
-          <w:p>
-            <w:pPr>
-              <w:spacing w:after="0" w:line="240" w:lineRule="auto"/>
-              <w:jc w:val="center"/>
-              <w:rPr>
-                <w:noProof/>
-              </w:rPr>
-            </w:pPr>
             <w:r>
               <w:rPr>
                 <w:rFonts w:ascii="Calibri" w:eastAsia="Calibri" w:hAnsi="Calibri" w:cs="Arial"/>
                 <w:color w:val="FF0000"/>
               </w:rPr>
-              <w:drawing>
-                <wp:inline distT="0" distB="0" distL="0" distR="0" wp14:anchorId="106CB921" wp14:editId="3606D9DE">
-                  <wp:extent cx="3291840" cy="2343150"/>
-                  <wp:effectExtent l="0" t="0" r="3810" b="0"/>
-                  <wp:docPr id="11" name="Imagen 11"/>
-                  <wp:cNvGraphicFramePr>
-                    <a:graphicFrameLocks xmlns:a="http://schemas.openxmlformats.org/drawingml/2006/main" noChangeAspect="1"/>
-                  </wp:cNvGraphicFramePr>
-                  <a:graphic xmlns:a="http://schemas.openxmlformats.org/drawingml/2006/main">
-                    <a:graphicData uri="http://schemas.openxmlformats.org/drawingml/2006/picture">
-                      <pic:pic xmlns:pic="http://schemas.openxmlformats.org/drawingml/2006/picture">
-                        <pic:nvPicPr>
-                          <pic:cNvPr id="1" name=""/>
-                          <pic:cNvPicPr/>
-                        </pic:nvPicPr>
-                        <pic:blipFill>
-                          <a:blip r:embed="rId16"/>
-                          <a:stretch>
-                            <a:fillRect/>
-                          </a:stretch>
-                        </pic:blipFill>
-                        <pic:spPr>
-                          <a:xfrm>
-                            <a:off x="0" y="0"/>
-                            <a:ext cx="3291840" cy="2343150"/>
-                          </a:xfrm>
-                          <a:prstGeom prst="rect">
-                            <a:avLst/>
-                          </a:prstGeom>
-                        </pic:spPr>
-                      </pic:pic>
-                    </a:graphicData>
-                  </a:graphic>
-                </wp:inline>
-              </w:drawing>
+              <w:t>MAL</w:t>
             </w:r>
           </w:p>
         </w:tc>
@@ -805,7 +755,7 @@
                           <pic:cNvPicPr/>
                         </pic:nvPicPr>
                         <pic:blipFill>
-                          <a:blip r:embed="rId17"/>
+                          <a:blip r:embed="rId16"/>
                           <a:stretch>
                             <a:fillRect/>
                           </a:stretch>
@@ -1281,13 +1231,13 @@
       <w:spacing w:after="160" w:line="259" w:lineRule="auto"/>
     </w:pPr>
   </w:style>
-  <w:style w:type="character" w:default="1" w:styleId="Fuentedeprrafopredeter">
+  <w:style w:type="character" w:default="1" w:styleId="DefaultParagraphFont">
     <w:name w:val="Default Paragraph Font"/>
     <w:uiPriority w:val="1"/>
     <w:semiHidden/>
     <w:unhideWhenUsed/>
   </w:style>
-  <w:style w:type="table" w:default="1" w:styleId="Tablanormal">
+  <w:style w:type="table" w:default="1" w:styleId="TableNormal">
     <w:name w:val="Normal Table"/>
     <w:uiPriority w:val="99"/>
     <w:semiHidden/>
@@ -1302,7 +1252,7 @@
       </w:tblCellMar>
     </w:tblPr>
   </w:style>
-  <w:style w:type="numbering" w:default="1" w:styleId="Sinlista">
+  <w:style w:type="numbering" w:default="1" w:styleId="NoList">
     <w:name w:val="No List"/>
     <w:uiPriority w:val="99"/>
     <w:semiHidden/>
@@ -1311,7 +1261,7 @@
   <w:style w:type="paragraph" w:customStyle="1" w:styleId="Heading">
     <w:name w:val="Heading"/>
     <w:basedOn w:val="Normal"/>
-    <w:next w:val="Textoindependiente"/>
+    <w:next w:val="BodyText"/>
     <w:qFormat/>
     <w:pPr>
       <w:keepNext/>
@@ -1323,21 +1273,21 @@
       <w:szCs w:val="28"/>
     </w:rPr>
   </w:style>
-  <w:style w:type="paragraph" w:styleId="Textoindependiente">
+  <w:style w:type="paragraph" w:styleId="BodyText">
     <w:name w:val="Body Text"/>
     <w:basedOn w:val="Normal"/>
     <w:pPr>
       <w:spacing w:after="140" w:line="276" w:lineRule="auto"/>
     </w:pPr>
   </w:style>
-  <w:style w:type="paragraph" w:styleId="Lista">
+  <w:style w:type="paragraph" w:styleId="List">
     <w:name w:val="List"/>
-    <w:basedOn w:val="Textoindependiente"/>
+    <w:basedOn w:val="BodyText"/>
     <w:rPr>
       <w:rFonts w:cs="Lohit Devanagari"/>
     </w:rPr>
   </w:style>
-  <w:style w:type="paragraph" w:styleId="Descripcin">
+  <w:style w:type="paragraph" w:styleId="Caption">
     <w:name w:val="caption"/>
     <w:basedOn w:val="Normal"/>
     <w:qFormat/>
@@ -1364,9 +1314,9 @@
       <w:rFonts w:cs="Lohit Devanagari"/>
     </w:rPr>
   </w:style>
-  <w:style w:type="table" w:styleId="Tablaconcuadrcula">
+  <w:style w:type="table" w:styleId="TableGrid">
     <w:name w:val="Table Grid"/>
-    <w:basedOn w:val="Tablanormal"/>
+    <w:basedOn w:val="TableNormal"/>
     <w:uiPriority w:val="39"/>
     <w:rsid w:val="00466555"/>
     <w:rPr>
@@ -1394,7 +1344,7 @@
         <a:sysClr val="windowText" lastClr="000000"/>
       </a:dk1>
       <a:lt1>
-        <a:sysClr val="window" lastClr="FFFFFF"/>
+        <a:sysClr val="window" lastClr="E0E0E0"/>
       </a:lt1>
       <a:dk2>
         <a:srgbClr val="44546A"/>

</xml_diff>

<commit_message>
Revert "Revert "solo falta la 9""
This reverts commit 2d54c29ec0b79ea6d970da8c70496bfa82c20663.
</commit_message>
<xml_diff>
--- a/cuestionarios/Cuestionario clase 46.docx
+++ b/cuestionarios/Cuestionario clase 46.docx
@@ -18,7 +18,7 @@
     </w:p>
     <w:tbl>
       <w:tblPr>
-        <w:tblStyle w:val="TableGrid"/>
+        <w:tblStyle w:val="Tablaconcuadrcula"/>
         <w:tblW w:w="10530" w:type="dxa"/>
         <w:tblInd w:w="-995" w:type="dxa"/>
         <w:tblLayout w:type="fixed"/>
@@ -96,15 +96,26 @@
                 <w:rFonts w:ascii="Calibri" w:eastAsia="Calibri" w:hAnsi="Calibri" w:cs="Arial"/>
               </w:rPr>
             </w:pPr>
+          </w:p>
+          <w:p>
+            <w:pPr>
+              <w:spacing w:after="0" w:line="240" w:lineRule="auto"/>
+              <w:jc w:val="center"/>
+              <w:rPr>
+                <w:rFonts w:ascii="Calibri" w:eastAsia="Calibri" w:hAnsi="Calibri" w:cs="Arial"/>
+                <w:color w:val="FF0000"/>
+              </w:rPr>
+            </w:pPr>
             <w:r>
               <w:rPr>
-                <w:noProof/>
+                <w:rFonts w:ascii="Calibri" w:eastAsia="Calibri" w:hAnsi="Calibri" w:cs="Arial"/>
+                <w:color w:val="FF0000"/>
               </w:rPr>
               <w:drawing>
-                <wp:inline distT="0" distB="0" distL="0" distR="0" wp14:anchorId="347D1BD5" wp14:editId="3EA19531">
-                  <wp:extent cx="3120390" cy="1877695"/>
-                  <wp:effectExtent l="0" t="0" r="3810" b="8255"/>
-                  <wp:docPr id="2" name="Picture 2"/>
+                <wp:inline distT="0" distB="0" distL="0" distR="0" wp14:anchorId="3F7AF7B4" wp14:editId="6B7D804A">
+                  <wp:extent cx="3120390" cy="2320290"/>
+                  <wp:effectExtent l="0" t="0" r="3810" b="3810"/>
+                  <wp:docPr id="9" name="Imagen 9"/>
                   <wp:cNvGraphicFramePr>
                     <a:graphicFrameLocks xmlns:a="http://schemas.openxmlformats.org/drawingml/2006/main" noChangeAspect="1"/>
                   </wp:cNvGraphicFramePr>
@@ -124,7 +135,7 @@
                         <pic:spPr>
                           <a:xfrm>
                             <a:off x="0" y="0"/>
-                            <a:ext cx="3120390" cy="1877695"/>
+                            <a:ext cx="3120390" cy="2320290"/>
                           </a:xfrm>
                           <a:prstGeom prst="rect">
                             <a:avLst/>
@@ -145,13 +156,6 @@
                 <w:rFonts w:ascii="Calibri" w:eastAsia="Calibri" w:hAnsi="Calibri" w:cs="Arial"/>
               </w:rPr>
             </w:pPr>
-            <w:r>
-              <w:rPr>
-                <w:rFonts w:ascii="Calibri" w:eastAsia="Calibri" w:hAnsi="Calibri" w:cs="Arial"/>
-                <w:color w:val="FF0000"/>
-              </w:rPr>
-              <w:t>MAL</w:t>
-            </w:r>
           </w:p>
         </w:tc>
       </w:tr>
@@ -462,15 +466,21 @@
                 <w:tab w:val="left" w:pos="3743"/>
               </w:tabs>
             </w:pPr>
+          </w:p>
+          <w:p>
+            <w:pPr>
+              <w:ind w:firstLine="708"/>
+            </w:pPr>
             <w:r>
               <w:rPr>
-                <w:noProof/>
+                <w:rFonts w:ascii="Calibri" w:eastAsia="Calibri" w:hAnsi="Calibri" w:cs="Arial"/>
+                <w:color w:val="FF0000"/>
               </w:rPr>
               <w:drawing>
-                <wp:inline distT="0" distB="0" distL="0" distR="0" wp14:anchorId="4D4AC152" wp14:editId="47E73D7B">
-                  <wp:extent cx="3120390" cy="1140460"/>
-                  <wp:effectExtent l="0" t="0" r="3810" b="2540"/>
-                  <wp:docPr id="5" name="Picture 5"/>
+                <wp:inline distT="0" distB="0" distL="0" distR="0" wp14:anchorId="7C3D926F" wp14:editId="6127A2C9">
+                  <wp:extent cx="3120390" cy="2176145"/>
+                  <wp:effectExtent l="0" t="0" r="3810" b="0"/>
+                  <wp:docPr id="7" name="Imagen 7"/>
                   <wp:cNvGraphicFramePr>
                     <a:graphicFrameLocks xmlns:a="http://schemas.openxmlformats.org/drawingml/2006/main" noChangeAspect="1"/>
                   </wp:cNvGraphicFramePr>
@@ -490,7 +500,7 @@
                         <pic:spPr>
                           <a:xfrm>
                             <a:off x="0" y="0"/>
-                            <a:ext cx="3120390" cy="1140460"/>
+                            <a:ext cx="3120390" cy="2176145"/>
                           </a:xfrm>
                           <a:prstGeom prst="rect">
                             <a:avLst/>
@@ -503,18 +513,6 @@
               </w:drawing>
             </w:r>
           </w:p>
-          <w:p>
-            <w:pPr>
-              <w:ind w:firstLine="708"/>
-            </w:pPr>
-            <w:r>
-              <w:rPr>
-                <w:rFonts w:ascii="Calibri" w:eastAsia="Calibri" w:hAnsi="Calibri" w:cs="Arial"/>
-                <w:color w:val="FF0000"/>
-              </w:rPr>
-              <w:t>MAL</w:t>
-            </w:r>
-          </w:p>
         </w:tc>
       </w:tr>
       <w:tr>
@@ -537,6 +535,7 @@
               <w:rPr>
                 <w:noProof/>
               </w:rPr>
+              <w:lastRenderedPageBreak/>
               <w:drawing>
                 <wp:inline distT="0" distB="0" distL="0" distR="0" wp14:anchorId="28147F0E" wp14:editId="355B05AB">
                   <wp:extent cx="3291840" cy="2333625"/>
@@ -582,37 +581,24 @@
                 <w:noProof/>
               </w:rPr>
             </w:pPr>
+          </w:p>
+          <w:p>
+            <w:pPr>
+              <w:spacing w:after="0" w:line="240" w:lineRule="auto"/>
+              <w:jc w:val="center"/>
+              <w:rPr>
+                <w:noProof/>
+              </w:rPr>
+            </w:pPr>
             <w:r>
               <w:rPr>
-                <w:rFonts w:ascii="Calibri" w:eastAsia="Calibri" w:hAnsi="Calibri" w:cs="Arial"/>
-                <w:color w:val="FF0000"/>
-              </w:rPr>
-              <w:t>MAL</w:t>
-            </w:r>
-          </w:p>
-        </w:tc>
-        <w:tc>
-          <w:tcPr>
-            <w:tcW w:w="5130" w:type="dxa"/>
-          </w:tcPr>
-          <w:p>
-            <w:pPr>
-              <w:tabs>
-                <w:tab w:val="left" w:pos="1560"/>
-              </w:tabs>
-              <w:rPr>
-                <w:noProof/>
-              </w:rPr>
-            </w:pPr>
-            <w:r>
-              <w:rPr>
                 <w:noProof/>
               </w:rPr>
               <w:drawing>
-                <wp:inline distT="0" distB="0" distL="0" distR="0" wp14:anchorId="3AD7C867" wp14:editId="032FE2A6">
-                  <wp:extent cx="3120390" cy="1491615"/>
+                <wp:inline distT="0" distB="0" distL="0" distR="0" wp14:anchorId="18281085" wp14:editId="540E7311">
+                  <wp:extent cx="3291840" cy="2879725"/>
                   <wp:effectExtent l="0" t="0" r="3810" b="0"/>
-                  <wp:docPr id="27" name="Picture 27"/>
+                  <wp:docPr id="4" name="Imagen 4"/>
                   <wp:cNvGraphicFramePr>
                     <a:graphicFrameLocks xmlns:a="http://schemas.openxmlformats.org/drawingml/2006/main" noChangeAspect="1"/>
                   </wp:cNvGraphicFramePr>
@@ -632,7 +618,7 @@
                         <pic:spPr>
                           <a:xfrm>
                             <a:off x="0" y="0"/>
-                            <a:ext cx="3120390" cy="1491615"/>
+                            <a:ext cx="3291840" cy="2879725"/>
                           </a:xfrm>
                           <a:prstGeom prst="rect">
                             <a:avLst/>
@@ -645,20 +631,32 @@
               </w:drawing>
             </w:r>
           </w:p>
+          <w:p>
+            <w:pPr>
+              <w:spacing w:after="0" w:line="240" w:lineRule="auto"/>
+              <w:jc w:val="center"/>
+              <w:rPr>
+                <w:noProof/>
+              </w:rPr>
+            </w:pPr>
+            <w:r>
+              <w:rPr>
+                <w:rFonts w:ascii="Calibri" w:eastAsia="Calibri" w:hAnsi="Calibri" w:cs="Arial"/>
+                <w:color w:val="FF0000"/>
+              </w:rPr>
+              <w:t>MAL</w:t>
+            </w:r>
+          </w:p>
         </w:tc>
-      </w:tr>
-      <w:tr>
-        <w:trPr>
-          <w:trHeight w:val="260"/>
-        </w:trPr>
         <w:tc>
           <w:tcPr>
-            <w:tcW w:w="5400" w:type="dxa"/>
+            <w:tcW w:w="5130" w:type="dxa"/>
           </w:tcPr>
           <w:p>
             <w:pPr>
-              <w:spacing w:after="0" w:line="240" w:lineRule="auto"/>
-              <w:jc w:val="center"/>
+              <w:tabs>
+                <w:tab w:val="left" w:pos="1560"/>
+              </w:tabs>
               <w:rPr>
                 <w:noProof/>
               </w:rPr>
@@ -667,12 +665,11 @@
               <w:rPr>
                 <w:noProof/>
               </w:rPr>
-              <w:lastRenderedPageBreak/>
               <w:drawing>
-                <wp:inline distT="0" distB="0" distL="0" distR="0" wp14:anchorId="33DDE373" wp14:editId="626B72D7">
-                  <wp:extent cx="3291840" cy="1877695"/>
-                  <wp:effectExtent l="0" t="0" r="3810" b="8255"/>
-                  <wp:docPr id="8" name="Picture 8"/>
+                <wp:inline distT="0" distB="0" distL="0" distR="0" wp14:anchorId="3AD7C867" wp14:editId="032FE2A6">
+                  <wp:extent cx="3120390" cy="1491615"/>
+                  <wp:effectExtent l="0" t="0" r="3810" b="0"/>
+                  <wp:docPr id="27" name="Picture 27"/>
                   <wp:cNvGraphicFramePr>
                     <a:graphicFrameLocks xmlns:a="http://schemas.openxmlformats.org/drawingml/2006/main" noChangeAspect="1"/>
                   </wp:cNvGraphicFramePr>
@@ -692,7 +689,7 @@
                         <pic:spPr>
                           <a:xfrm>
                             <a:off x="0" y="0"/>
-                            <a:ext cx="3291840" cy="1877695"/>
+                            <a:ext cx="3120390" cy="1491615"/>
                           </a:xfrm>
                           <a:prstGeom prst="rect">
                             <a:avLst/>
@@ -705,6 +702,16 @@
               </w:drawing>
             </w:r>
           </w:p>
+        </w:tc>
+      </w:tr>
+      <w:tr>
+        <w:trPr>
+          <w:trHeight w:val="260"/>
+        </w:trPr>
+        <w:tc>
+          <w:tcPr>
+            <w:tcW w:w="5400" w:type="dxa"/>
+          </w:tcPr>
           <w:p>
             <w:pPr>
               <w:spacing w:after="0" w:line="240" w:lineRule="auto"/>
@@ -713,12 +720,55 @@
                 <w:noProof/>
               </w:rPr>
             </w:pPr>
+          </w:p>
+          <w:p>
+            <w:pPr>
+              <w:spacing w:after="0" w:line="240" w:lineRule="auto"/>
+              <w:jc w:val="center"/>
+              <w:rPr>
+                <w:noProof/>
+              </w:rPr>
+            </w:pPr>
             <w:r>
               <w:rPr>
                 <w:rFonts w:ascii="Calibri" w:eastAsia="Calibri" w:hAnsi="Calibri" w:cs="Arial"/>
                 <w:color w:val="FF0000"/>
               </w:rPr>
-              <w:t>MAL</w:t>
+              <w:drawing>
+                <wp:inline distT="0" distB="0" distL="0" distR="0" wp14:anchorId="106CB921" wp14:editId="3606D9DE">
+                  <wp:extent cx="3291840" cy="2343150"/>
+                  <wp:effectExtent l="0" t="0" r="3810" b="0"/>
+                  <wp:docPr id="11" name="Imagen 11"/>
+                  <wp:cNvGraphicFramePr>
+                    <a:graphicFrameLocks xmlns:a="http://schemas.openxmlformats.org/drawingml/2006/main" noChangeAspect="1"/>
+                  </wp:cNvGraphicFramePr>
+                  <a:graphic xmlns:a="http://schemas.openxmlformats.org/drawingml/2006/main">
+                    <a:graphicData uri="http://schemas.openxmlformats.org/drawingml/2006/picture">
+                      <pic:pic xmlns:pic="http://schemas.openxmlformats.org/drawingml/2006/picture">
+                        <pic:nvPicPr>
+                          <pic:cNvPr id="1" name=""/>
+                          <pic:cNvPicPr/>
+                        </pic:nvPicPr>
+                        <pic:blipFill>
+                          <a:blip r:embed="rId16"/>
+                          <a:stretch>
+                            <a:fillRect/>
+                          </a:stretch>
+                        </pic:blipFill>
+                        <pic:spPr>
+                          <a:xfrm>
+                            <a:off x="0" y="0"/>
+                            <a:ext cx="3291840" cy="2343150"/>
+                          </a:xfrm>
+                          <a:prstGeom prst="rect">
+                            <a:avLst/>
+                          </a:prstGeom>
+                        </pic:spPr>
+                      </pic:pic>
+                    </a:graphicData>
+                  </a:graphic>
+                </wp:inline>
+              </w:drawing>
             </w:r>
           </w:p>
         </w:tc>
@@ -755,7 +805,7 @@
                           <pic:cNvPicPr/>
                         </pic:nvPicPr>
                         <pic:blipFill>
-                          <a:blip r:embed="rId16"/>
+                          <a:blip r:embed="rId17"/>
                           <a:stretch>
                             <a:fillRect/>
                           </a:stretch>
@@ -1231,13 +1281,13 @@
       <w:spacing w:after="160" w:line="259" w:lineRule="auto"/>
     </w:pPr>
   </w:style>
-  <w:style w:type="character" w:default="1" w:styleId="DefaultParagraphFont">
+  <w:style w:type="character" w:default="1" w:styleId="Fuentedeprrafopredeter">
     <w:name w:val="Default Paragraph Font"/>
     <w:uiPriority w:val="1"/>
     <w:semiHidden/>
     <w:unhideWhenUsed/>
   </w:style>
-  <w:style w:type="table" w:default="1" w:styleId="TableNormal">
+  <w:style w:type="table" w:default="1" w:styleId="Tablanormal">
     <w:name w:val="Normal Table"/>
     <w:uiPriority w:val="99"/>
     <w:semiHidden/>
@@ -1252,7 +1302,7 @@
       </w:tblCellMar>
     </w:tblPr>
   </w:style>
-  <w:style w:type="numbering" w:default="1" w:styleId="NoList">
+  <w:style w:type="numbering" w:default="1" w:styleId="Sinlista">
     <w:name w:val="No List"/>
     <w:uiPriority w:val="99"/>
     <w:semiHidden/>
@@ -1261,7 +1311,7 @@
   <w:style w:type="paragraph" w:customStyle="1" w:styleId="Heading">
     <w:name w:val="Heading"/>
     <w:basedOn w:val="Normal"/>
-    <w:next w:val="BodyText"/>
+    <w:next w:val="Textoindependiente"/>
     <w:qFormat/>
     <w:pPr>
       <w:keepNext/>
@@ -1273,21 +1323,21 @@
       <w:szCs w:val="28"/>
     </w:rPr>
   </w:style>
-  <w:style w:type="paragraph" w:styleId="BodyText">
+  <w:style w:type="paragraph" w:styleId="Textoindependiente">
     <w:name w:val="Body Text"/>
     <w:basedOn w:val="Normal"/>
     <w:pPr>
       <w:spacing w:after="140" w:line="276" w:lineRule="auto"/>
     </w:pPr>
   </w:style>
-  <w:style w:type="paragraph" w:styleId="List">
+  <w:style w:type="paragraph" w:styleId="Lista">
     <w:name w:val="List"/>
-    <w:basedOn w:val="BodyText"/>
+    <w:basedOn w:val="Textoindependiente"/>
     <w:rPr>
       <w:rFonts w:cs="Lohit Devanagari"/>
     </w:rPr>
   </w:style>
-  <w:style w:type="paragraph" w:styleId="Caption">
+  <w:style w:type="paragraph" w:styleId="Descripcin">
     <w:name w:val="caption"/>
     <w:basedOn w:val="Normal"/>
     <w:qFormat/>
@@ -1314,9 +1364,9 @@
       <w:rFonts w:cs="Lohit Devanagari"/>
     </w:rPr>
   </w:style>
-  <w:style w:type="table" w:styleId="TableGrid">
+  <w:style w:type="table" w:styleId="Tablaconcuadrcula">
     <w:name w:val="Table Grid"/>
-    <w:basedOn w:val="TableNormal"/>
+    <w:basedOn w:val="Tablanormal"/>
     <w:uiPriority w:val="39"/>
     <w:rsid w:val="00466555"/>
     <w:rPr>
@@ -1344,7 +1394,7 @@
         <a:sysClr val="windowText" lastClr="000000"/>
       </a:dk1>
       <a:lt1>
-        <a:sysClr val="window" lastClr="E0E0E0"/>
+        <a:sysClr val="window" lastClr="FFFFFF"/>
       </a:lt1>
       <a:dk2>
         <a:srgbClr val="44546A"/>

</xml_diff>

<commit_message>
cuestionario 46 - falta pregunat 9
</commit_message>
<xml_diff>
--- a/cuestionarios/Cuestionario clase 46.docx
+++ b/cuestionarios/Cuestionario clase 46.docx
@@ -96,15 +96,24 @@
                 <w:rFonts w:ascii="Calibri" w:eastAsia="Calibri" w:hAnsi="Calibri" w:cs="Arial"/>
               </w:rPr>
             </w:pPr>
+          </w:p>
+          <w:p>
+            <w:pPr>
+              <w:spacing w:after="0" w:line="240" w:lineRule="auto"/>
+              <w:jc w:val="center"/>
+              <w:rPr>
+                <w:rFonts w:ascii="Calibri" w:eastAsia="Calibri" w:hAnsi="Calibri" w:cs="Arial"/>
+              </w:rPr>
+            </w:pPr>
             <w:r>
               <w:rPr>
                 <w:noProof/>
               </w:rPr>
               <w:drawing>
-                <wp:inline distT="0" distB="0" distL="0" distR="0" wp14:anchorId="347D1BD5" wp14:editId="3EA19531">
-                  <wp:extent cx="3120390" cy="1877695"/>
-                  <wp:effectExtent l="0" t="0" r="3810" b="8255"/>
-                  <wp:docPr id="2" name="Picture 2"/>
+                <wp:inline distT="0" distB="0" distL="0" distR="0" wp14:anchorId="3A3CA643" wp14:editId="43C3296A">
+                  <wp:extent cx="3120390" cy="1797685"/>
+                  <wp:effectExtent l="0" t="0" r="3810" b="0"/>
+                  <wp:docPr id="3" name="Picture 3"/>
                   <wp:cNvGraphicFramePr>
                     <a:graphicFrameLocks xmlns:a="http://schemas.openxmlformats.org/drawingml/2006/main" noChangeAspect="1"/>
                   </wp:cNvGraphicFramePr>
@@ -124,7 +133,7 @@
                         <pic:spPr>
                           <a:xfrm>
                             <a:off x="0" y="0"/>
-                            <a:ext cx="3120390" cy="1877695"/>
+                            <a:ext cx="3120390" cy="1797685"/>
                           </a:xfrm>
                           <a:prstGeom prst="rect">
                             <a:avLst/>
@@ -135,39 +144,6 @@
                   </a:graphic>
                 </wp:inline>
               </w:drawing>
-            </w:r>
-          </w:p>
-          <w:p>
-            <w:pPr>
-              <w:spacing w:after="0" w:line="240" w:lineRule="auto"/>
-              <w:jc w:val="center"/>
-              <w:rPr>
-                <w:rFonts w:ascii="Calibri" w:eastAsia="Calibri" w:hAnsi="Calibri" w:cs="Arial"/>
-                <w:color w:val="FF0000"/>
-              </w:rPr>
-            </w:pPr>
-            <w:r>
-              <w:rPr>
-                <w:rFonts w:ascii="Calibri" w:eastAsia="Calibri" w:hAnsi="Calibri" w:cs="Arial"/>
-                <w:color w:val="FF0000"/>
-              </w:rPr>
-              <w:t>MAL</w:t>
-            </w:r>
-          </w:p>
-          <w:p>
-            <w:pPr>
-              <w:spacing w:after="0" w:line="240" w:lineRule="auto"/>
-              <w:jc w:val="center"/>
-              <w:rPr>
-                <w:rFonts w:ascii="Calibri" w:eastAsia="Calibri" w:hAnsi="Calibri" w:cs="Arial"/>
-              </w:rPr>
-            </w:pPr>
-            <w:r>
-              <w:rPr>
-                <w:rFonts w:ascii="Calibri" w:eastAsia="Calibri" w:hAnsi="Calibri" w:cs="Arial"/>
-                <w:color w:val="FF0000"/>
-              </w:rPr>
-              <w:t>resumir</w:t>
             </w:r>
           </w:p>
         </w:tc>
@@ -474,20 +450,15 @@
             <w:tcW w:w="5130" w:type="dxa"/>
           </w:tcPr>
           <w:p>
-            <w:pPr>
-              <w:tabs>
-                <w:tab w:val="left" w:pos="3743"/>
-              </w:tabs>
-            </w:pPr>
             <w:r>
               <w:rPr>
                 <w:noProof/>
               </w:rPr>
               <w:drawing>
-                <wp:inline distT="0" distB="0" distL="0" distR="0" wp14:anchorId="4D4AC152" wp14:editId="47E73D7B">
-                  <wp:extent cx="3120390" cy="1140460"/>
-                  <wp:effectExtent l="0" t="0" r="3810" b="2540"/>
-                  <wp:docPr id="5" name="Picture 5"/>
+                <wp:inline distT="0" distB="0" distL="0" distR="0" wp14:anchorId="252CF7B9" wp14:editId="49284295">
+                  <wp:extent cx="3120390" cy="1145540"/>
+                  <wp:effectExtent l="0" t="0" r="3810" b="0"/>
+                  <wp:docPr id="4" name="Picture 4"/>
                   <wp:cNvGraphicFramePr>
                     <a:graphicFrameLocks xmlns:a="http://schemas.openxmlformats.org/drawingml/2006/main" noChangeAspect="1"/>
                   </wp:cNvGraphicFramePr>
@@ -507,7 +478,7 @@
                         <pic:spPr>
                           <a:xfrm>
                             <a:off x="0" y="0"/>
-                            <a:ext cx="3120390" cy="1140460"/>
+                            <a:ext cx="3120390" cy="1145540"/>
                           </a:xfrm>
                           <a:prstGeom prst="rect">
                             <a:avLst/>
@@ -520,34 +491,6 @@
               </w:drawing>
             </w:r>
           </w:p>
-          <w:p>
-            <w:pPr>
-              <w:ind w:firstLine="708"/>
-              <w:rPr>
-                <w:rFonts w:ascii="Calibri" w:eastAsia="Calibri" w:hAnsi="Calibri" w:cs="Arial"/>
-                <w:color w:val="FF0000"/>
-              </w:rPr>
-            </w:pPr>
-            <w:r>
-              <w:rPr>
-                <w:rFonts w:ascii="Calibri" w:eastAsia="Calibri" w:hAnsi="Calibri" w:cs="Arial"/>
-                <w:color w:val="FF0000"/>
-              </w:rPr>
-              <w:t>MAL</w:t>
-            </w:r>
-          </w:p>
-          <w:p>
-            <w:pPr>
-              <w:ind w:firstLine="708"/>
-            </w:pPr>
-            <w:r>
-              <w:rPr>
-                <w:rFonts w:ascii="Calibri" w:eastAsia="Calibri" w:hAnsi="Calibri" w:cs="Arial"/>
-                <w:color w:val="FF0000"/>
-              </w:rPr>
-              <w:t>Mas imkportante en el documento</w:t>
-            </w:r>
-          </w:p>
         </w:tc>
       </w:tr>
       <w:tr>
@@ -570,7 +513,6 @@
               <w:rPr>
                 <w:noProof/>
               </w:rPr>
-              <w:lastRenderedPageBreak/>
               <w:drawing>
                 <wp:inline distT="0" distB="0" distL="0" distR="0" wp14:anchorId="28147F0E" wp14:editId="355B05AB">
                   <wp:extent cx="3291840" cy="2333625"/>
@@ -613,7 +555,8 @@
               <w:spacing w:after="0" w:line="240" w:lineRule="auto"/>
               <w:jc w:val="center"/>
               <w:rPr>
-                <w:noProof/>
+                <w:rFonts w:ascii="Calibri" w:eastAsia="Calibri" w:hAnsi="Calibri" w:cs="Arial"/>
+                <w:color w:val="FF0000"/>
               </w:rPr>
             </w:pPr>
             <w:r>
@@ -639,16 +582,10 @@
               <w:t>analisis de sentimientos</w:t>
             </w:r>
           </w:p>
-        </w:tc>
-        <w:tc>
-          <w:tcPr>
-            <w:tcW w:w="5130" w:type="dxa"/>
-          </w:tcPr>
           <w:p>
             <w:pPr>
-              <w:tabs>
-                <w:tab w:val="left" w:pos="1560"/>
-              </w:tabs>
+              <w:spacing w:after="0" w:line="240" w:lineRule="auto"/>
+              <w:jc w:val="center"/>
               <w:rPr>
                 <w:noProof/>
               </w:rPr>
@@ -657,11 +594,12 @@
               <w:rPr>
                 <w:noProof/>
               </w:rPr>
+              <w:lastRenderedPageBreak/>
               <w:drawing>
-                <wp:inline distT="0" distB="0" distL="0" distR="0" wp14:anchorId="3AD7C867" wp14:editId="032FE2A6">
-                  <wp:extent cx="3120390" cy="1491615"/>
+                <wp:inline distT="0" distB="0" distL="0" distR="0" wp14:anchorId="3E6537F3" wp14:editId="4C204183">
+                  <wp:extent cx="3291840" cy="2879725"/>
                   <wp:effectExtent l="0" t="0" r="3810" b="0"/>
-                  <wp:docPr id="27" name="Picture 27"/>
+                  <wp:docPr id="7" name="Imagen 4"/>
                   <wp:cNvGraphicFramePr>
                     <a:graphicFrameLocks xmlns:a="http://schemas.openxmlformats.org/drawingml/2006/main" noChangeAspect="1"/>
                   </wp:cNvGraphicFramePr>
@@ -681,7 +619,7 @@
                         <pic:spPr>
                           <a:xfrm>
                             <a:off x="0" y="0"/>
-                            <a:ext cx="3120390" cy="1491615"/>
+                            <a:ext cx="3291840" cy="2879725"/>
                           </a:xfrm>
                           <a:prstGeom prst="rect">
                             <a:avLst/>
@@ -695,19 +633,15 @@
             </w:r>
           </w:p>
         </w:tc>
-      </w:tr>
-      <w:tr>
-        <w:trPr>
-          <w:trHeight w:val="260"/>
-        </w:trPr>
         <w:tc>
           <w:tcPr>
-            <w:tcW w:w="5400" w:type="dxa"/>
+            <w:tcW w:w="5130" w:type="dxa"/>
           </w:tcPr>
           <w:p>
             <w:pPr>
-              <w:spacing w:after="0" w:line="240" w:lineRule="auto"/>
-              <w:jc w:val="center"/>
+              <w:tabs>
+                <w:tab w:val="left" w:pos="1560"/>
+              </w:tabs>
               <w:rPr>
                 <w:noProof/>
               </w:rPr>
@@ -716,11 +650,12 @@
               <w:rPr>
                 <w:noProof/>
               </w:rPr>
+              <w:lastRenderedPageBreak/>
               <w:drawing>
-                <wp:inline distT="0" distB="0" distL="0" distR="0" wp14:anchorId="33DDE373" wp14:editId="626B72D7">
-                  <wp:extent cx="3291840" cy="1877695"/>
-                  <wp:effectExtent l="0" t="0" r="3810" b="8255"/>
-                  <wp:docPr id="8" name="Picture 8"/>
+                <wp:inline distT="0" distB="0" distL="0" distR="0" wp14:anchorId="3AD7C867" wp14:editId="032FE2A6">
+                  <wp:extent cx="3120390" cy="1491615"/>
+                  <wp:effectExtent l="0" t="0" r="3810" b="0"/>
+                  <wp:docPr id="27" name="Picture 27"/>
                   <wp:cNvGraphicFramePr>
                     <a:graphicFrameLocks xmlns:a="http://schemas.openxmlformats.org/drawingml/2006/main" noChangeAspect="1"/>
                   </wp:cNvGraphicFramePr>
@@ -740,7 +675,7 @@
                         <pic:spPr>
                           <a:xfrm>
                             <a:off x="0" y="0"/>
-                            <a:ext cx="3291840" cy="1877695"/>
+                            <a:ext cx="3120390" cy="1491615"/>
                           </a:xfrm>
                           <a:prstGeom prst="rect">
                             <a:avLst/>
@@ -753,6 +688,16 @@
               </w:drawing>
             </w:r>
           </w:p>
+        </w:tc>
+      </w:tr>
+      <w:tr>
+        <w:trPr>
+          <w:trHeight w:val="260"/>
+        </w:trPr>
+        <w:tc>
+          <w:tcPr>
+            <w:tcW w:w="5400" w:type="dxa"/>
+          </w:tcPr>
           <w:p>
             <w:pPr>
               <w:spacing w:after="0" w:line="240" w:lineRule="auto"/>
@@ -761,27 +706,54 @@
                 <w:noProof/>
               </w:rPr>
             </w:pPr>
+          </w:p>
+          <w:p>
+            <w:pPr>
+              <w:spacing w:after="0" w:line="240" w:lineRule="auto"/>
+              <w:jc w:val="center"/>
+              <w:rPr>
+                <w:noProof/>
+              </w:rPr>
+            </w:pPr>
             <w:r>
               <w:rPr>
-                <w:rFonts w:ascii="Calibri" w:eastAsia="Calibri" w:hAnsi="Calibri" w:cs="Arial"/>
-                <w:color w:val="FF0000"/>
-              </w:rPr>
-              <w:t>MAL</w:t>
-            </w:r>
-            <w:r>
-              <w:rPr>
-                <w:rFonts w:ascii="Calibri" w:eastAsia="Calibri" w:hAnsi="Calibri" w:cs="Arial"/>
-                <w:color w:val="FF0000"/>
-              </w:rPr>
-              <w:t xml:space="preserve"> </w:t>
-            </w:r>
-            <w:r>
-              <w:rPr>
-                <w:rFonts w:ascii="Calibri" w:eastAsia="Calibri" w:hAnsi="Calibri" w:cs="Arial"/>
-                <w:color w:val="FF0000"/>
-              </w:rPr>
-              <w:br/>
-              <w:t>es steaming</w:t>
+                <w:noProof/>
+              </w:rPr>
+              <w:drawing>
+                <wp:inline distT="0" distB="0" distL="0" distR="0" wp14:anchorId="5636C584" wp14:editId="0E444886">
+                  <wp:extent cx="3291840" cy="2003425"/>
+                  <wp:effectExtent l="0" t="0" r="3810" b="0"/>
+                  <wp:docPr id="9" name="Picture 9"/>
+                  <wp:cNvGraphicFramePr>
+                    <a:graphicFrameLocks xmlns:a="http://schemas.openxmlformats.org/drawingml/2006/main" noChangeAspect="1"/>
+                  </wp:cNvGraphicFramePr>
+                  <a:graphic xmlns:a="http://schemas.openxmlformats.org/drawingml/2006/main">
+                    <a:graphicData uri="http://schemas.openxmlformats.org/drawingml/2006/picture">
+                      <pic:pic xmlns:pic="http://schemas.openxmlformats.org/drawingml/2006/picture">
+                        <pic:nvPicPr>
+                          <pic:cNvPr id="1" name=""/>
+                          <pic:cNvPicPr/>
+                        </pic:nvPicPr>
+                        <pic:blipFill>
+                          <a:blip r:embed="rId16"/>
+                          <a:stretch>
+                            <a:fillRect/>
+                          </a:stretch>
+                        </pic:blipFill>
+                        <pic:spPr>
+                          <a:xfrm>
+                            <a:off x="0" y="0"/>
+                            <a:ext cx="3291840" cy="2003425"/>
+                          </a:xfrm>
+                          <a:prstGeom prst="rect">
+                            <a:avLst/>
+                          </a:prstGeom>
+                        </pic:spPr>
+                      </pic:pic>
+                    </a:graphicData>
+                  </a:graphic>
+                </wp:inline>
+              </w:drawing>
             </w:r>
           </w:p>
         </w:tc>
@@ -818,7 +790,7 @@
                           <pic:cNvPicPr/>
                         </pic:nvPicPr>
                         <pic:blipFill>
-                          <a:blip r:embed="rId16"/>
+                          <a:blip r:embed="rId17"/>
                           <a:stretch>
                             <a:fillRect/>
                           </a:stretch>

</xml_diff>